<commit_message>
Laatste aanpassingen 13-1 jelmer
</commit_message>
<xml_diff>
--- a/Week 5/Kantine/Losse opdrachten/opgave 5.docx
+++ b/Week 5/Kantine/Losse opdrachten/opgave 5.docx
@@ -1,6 +1,6 @@
 
 <file path=word/document.xml><?xml version="1.0" encoding="utf-8"?>
-<w:document xmlns:wpc="http://schemas.microsoft.com/office/word/2010/wordprocessingCanvas" xmlns:mc="http://schemas.openxmlformats.org/markup-compatibility/2006" xmlns:o="urn:schemas-microsoft-com:office:office" xmlns:r="http://schemas.openxmlformats.org/officeDocument/2006/relationships" xmlns:m="http://schemas.openxmlformats.org/officeDocument/2006/math" xmlns:v="urn:schemas-microsoft-com:vml" xmlns:wp14="http://schemas.microsoft.com/office/word/2010/wordprocessingDrawing" xmlns:wp="http://schemas.openxmlformats.org/drawingml/2006/wordprocessingDrawing" xmlns:w10="urn:schemas-microsoft-com:office:word" xmlns:w="http://schemas.openxmlformats.org/wordprocessingml/2006/main" xmlns:w14="http://schemas.microsoft.com/office/word/2010/wordml" xmlns:w15="http://schemas.microsoft.com/office/word/2012/wordml" xmlns:wpg="http://schemas.microsoft.com/office/word/2010/wordprocessingGroup" xmlns:wpi="http://schemas.microsoft.com/office/word/2010/wordprocessingInk" xmlns:wne="http://schemas.microsoft.com/office/word/2006/wordml" xmlns:wps="http://schemas.microsoft.com/office/word/2010/wordprocessingShape" mc:Ignorable="w14 w15 wp14">
+<w:document xmlns:wpc="http://schemas.microsoft.com/office/word/2010/wordprocessingCanvas" xmlns:mc="http://schemas.openxmlformats.org/markup-compatibility/2006" xmlns:o="urn:schemas-microsoft-com:office:office" xmlns:r="http://schemas.openxmlformats.org/officeDocument/2006/relationships" xmlns:m="http://schemas.openxmlformats.org/officeDocument/2006/math" xmlns:v="urn:schemas-microsoft-com:vml" xmlns:wp14="http://schemas.microsoft.com/office/word/2010/wordprocessingDrawing" xmlns:wp="http://schemas.openxmlformats.org/drawingml/2006/wordprocessingDrawing" xmlns:w10="urn:schemas-microsoft-com:office:word" xmlns:w="http://schemas.openxmlformats.org/wordprocessingml/2006/main" xmlns:w14="http://schemas.microsoft.com/office/word/2010/wordml" xmlns:wpg="http://schemas.microsoft.com/office/word/2010/wordprocessingGroup" xmlns:wpi="http://schemas.microsoft.com/office/word/2010/wordprocessingInk" xmlns:wne="http://schemas.microsoft.com/office/word/2006/wordml" xmlns:wps="http://schemas.microsoft.com/office/word/2010/wordprocessingShape" mc:Ignorable="w14 wp14">
   <w:body>
     <w:p>
       <w:r>
@@ -34,7 +34,7 @@
                     </pic:cNvPicPr>
                   </pic:nvPicPr>
                   <pic:blipFill>
-                    <a:blip r:embed="rId5">
+                    <a:blip r:embed="rId7">
                       <a:extLst>
                         <a:ext uri="{28A0092B-C50C-407E-A947-70E740481C1C}">
                           <a14:useLocalDpi xmlns:a14="http://schemas.microsoft.com/office/drawing/2010/main" val="0"/>
@@ -68,7 +68,31 @@
     </w:p>
     <w:p>
       <w:r>
-        <w:t>C) Door de protected methode kunnen alleen subclasses de waarde van saldo veranderen. Hierdoor voorkom je dat andere klasses het saldo per ongeluk kunnen veranderen</w:t>
+        <w:t xml:space="preserve">C) Door de </w:t>
+      </w:r>
+      <w:proofErr w:type="spellStart"/>
+      <w:r>
+        <w:t>protected</w:t>
+      </w:r>
+      <w:proofErr w:type="spellEnd"/>
+      <w:r>
+        <w:t xml:space="preserve"> methode kunnen alleen </w:t>
+      </w:r>
+      <w:proofErr w:type="spellStart"/>
+      <w:r>
+        <w:t>subclasses</w:t>
+      </w:r>
+      <w:proofErr w:type="spellEnd"/>
+      <w:r>
+        <w:t xml:space="preserve"> de waarde van saldo veranderen. Hierdoor voorkom je dat andere </w:t>
+      </w:r>
+      <w:proofErr w:type="spellStart"/>
+      <w:r>
+        <w:t>klasses</w:t>
+      </w:r>
+      <w:proofErr w:type="spellEnd"/>
+      <w:r>
+        <w:t xml:space="preserve"> het saldo per ongeluk kunnen veranderen</w:t>
       </w:r>
     </w:p>
     <w:p>
@@ -86,7 +110,23 @@
         <w:spacing w:after="160" w:line="259" w:lineRule="auto"/>
       </w:pPr>
       <w:r>
-        <w:t>Nee dit kan niet, omdat de interfae een toevoeging is aan een klasse en nooit hoofdklasse. Een interface maakt ook geen constructor aan</w:t>
+        <w:t xml:space="preserve">Nee dit kan niet, omdat de </w:t>
+      </w:r>
+      <w:proofErr w:type="spellStart"/>
+      <w:r>
+        <w:t>interfae</w:t>
+      </w:r>
+      <w:proofErr w:type="spellEnd"/>
+      <w:r>
+        <w:t xml:space="preserve"> een toevoeging is aan een klasse en nooit hoofdklasse. Een interface maakt ook geen </w:t>
+      </w:r>
+      <w:proofErr w:type="spellStart"/>
+      <w:r>
+        <w:t>constructor</w:t>
+      </w:r>
+      <w:proofErr w:type="spellEnd"/>
+      <w:r>
+        <w:t xml:space="preserve"> aan</w:t>
       </w:r>
     </w:p>
     <w:p>
@@ -99,7 +139,15 @@
         <w:spacing w:after="160" w:line="259" w:lineRule="auto"/>
       </w:pPr>
       <w:r>
-        <w:t>Nee dit kan niet. Een abstracte klasse moet altijd door een andere klasse aangreoepen worden.</w:t>
+        <w:t xml:space="preserve">Nee dit kan niet. Een abstracte klasse moet altijd door een andere klasse </w:t>
+      </w:r>
+      <w:proofErr w:type="spellStart"/>
+      <w:r>
+        <w:t>aangreoepen</w:t>
+      </w:r>
+      <w:proofErr w:type="spellEnd"/>
+      <w:r>
+        <w:t xml:space="preserve"> worden.</w:t>
       </w:r>
     </w:p>
     <w:p>
@@ -177,21 +225,37 @@
         <w:spacing w:after="160" w:line="259" w:lineRule="auto"/>
       </w:pPr>
       <w:r>
-        <w:t>–</w:t>
-      </w:r>
-    </w:p>
-    <w:p>
+        <w:t>Polymorfisme van klassen houd in dat je meerdere klassen hebt die aangeroepen kunnen worden voor dezelfde functie maar elke klasse heeft een andere manier van uitvoering.</w:t>
+      </w:r>
+      <w:r>
+        <w:t xml:space="preserve"> </w:t>
+      </w:r>
       <w:r>
         <w:br/>
-      </w:r>
-      <w:r>
+        <w:t>Bij abstracte k</w:t>
+      </w:r>
+      <w:r>
+        <w:t xml:space="preserve">lassen heb je meerdere subklassen die verbonden zijn met de hoofdklasse, deze subklassen zijn polymorf. </w:t>
+      </w:r>
+      <w:r>
+        <w:t xml:space="preserve"> Bij interfaces</w:t>
+      </w:r>
+      <w:r>
+        <w:t xml:space="preserve"> is het zo dat 1 interface gebruikt kan worden voor meerdere klassen, deze klassen zijn dan polymorf. </w:t>
+      </w:r>
+    </w:p>
+    <w:p>
+      <w:r>
+        <w:lastRenderedPageBreak/>
         <w:br/>
       </w:r>
       <w:r>
         <w:br/>
       </w:r>
       <w:r>
-        <w:lastRenderedPageBreak/>
+        <w:br/>
+      </w:r>
+      <w:r>
         <w:br/>
         <w:t>Opgave 6</w:t>
       </w:r>
@@ -206,7 +270,19 @@
         <w:spacing w:after="160" w:line="259" w:lineRule="auto"/>
       </w:pPr>
       <w:r>
-        <w:t>Dit is mogelijk, dit is logisch omdat je dan alleen aangeeft dat de klasse niet uitgevoerdt hoeft te worden.</w:t>
+        <w:t xml:space="preserve">Dit is mogelijk, dit is logisch omdat je dan alleen aangeeft dat de klasse </w:t>
+      </w:r>
+      <w:r>
+        <w:t xml:space="preserve">zelf </w:t>
+      </w:r>
+      <w:r>
+        <w:t xml:space="preserve">niet </w:t>
+      </w:r>
+      <w:r>
+        <w:t>uitgevoerd</w:t>
+      </w:r>
+      <w:r>
+        <w:t xml:space="preserve"> hoeft te worden.</w:t>
       </w:r>
     </w:p>
     <w:p>
@@ -219,8 +295,10 @@
         <w:spacing w:after="160" w:line="259" w:lineRule="auto"/>
       </w:pPr>
       <w:r>
-        <w:t>–</w:t>
-      </w:r>
+        <w:t>Ja, alle methodes moeten geïmplementeerd worden omdat je niks kan met een lege methode.</w:t>
+      </w:r>
+      <w:bookmarkStart w:id="0" w:name="_GoBack"/>
+      <w:bookmarkEnd w:id="0"/>
     </w:p>
     <w:p>
       <w:pPr>
@@ -232,7 +310,7 @@
         <w:spacing w:after="160" w:line="259" w:lineRule="auto"/>
       </w:pPr>
       <w:r>
-        <w:t>–</w:t>
+        <w:t>Om een compiler fout te voorkomen maak je een lege methode aan.</w:t>
       </w:r>
     </w:p>
     <w:p>
@@ -245,7 +323,15 @@
         <w:spacing w:after="160" w:line="259" w:lineRule="auto"/>
       </w:pPr>
       <w:r>
-        <w:t>–</w:t>
+        <w:t xml:space="preserve">Dit is logisch omdat je deze nooit </w:t>
+      </w:r>
+      <w:proofErr w:type="spellStart"/>
+      <w:r>
+        <w:t>override</w:t>
+      </w:r>
+      <w:proofErr w:type="spellEnd"/>
+      <w:r>
+        <w:t xml:space="preserve"> doet.</w:t>
       </w:r>
     </w:p>
     <w:p>
@@ -257,11 +343,14 @@
         </w:numPr>
         <w:spacing w:after="160" w:line="259" w:lineRule="auto"/>
       </w:pPr>
-      <w:r>
-        <w:t>–</w:t>
-      </w:r>
-      <w:bookmarkStart w:id="0" w:name="_GoBack"/>
-      <w:bookmarkEnd w:id="0"/>
+      <w:proofErr w:type="spellStart"/>
+      <w:r>
+        <w:t>Final</w:t>
+      </w:r>
+      <w:proofErr w:type="spellEnd"/>
+      <w:r>
+        <w:t xml:space="preserve"> geeft aan dat een methode niet kan overschreven worden door een subklasse, bij abstract is het juist de bedoeling dat de methode overschreven wordt door de subklasse. Je kunt beide dus niet tegelijk gebruiken omdat ze exact het tegenovergestelde doen.</w:t>
+      </w:r>
     </w:p>
     <w:sectPr>
       <w:pgSz w:w="11906" w:h="16838"/>
@@ -274,7 +363,7 @@
 </file>
 
 <file path=word/numbering.xml><?xml version="1.0" encoding="utf-8"?>
-<w:numbering xmlns:wpc="http://schemas.microsoft.com/office/word/2010/wordprocessingCanvas" xmlns:mc="http://schemas.openxmlformats.org/markup-compatibility/2006" xmlns:o="urn:schemas-microsoft-com:office:office" xmlns:r="http://schemas.openxmlformats.org/officeDocument/2006/relationships" xmlns:m="http://schemas.openxmlformats.org/officeDocument/2006/math" xmlns:v="urn:schemas-microsoft-com:vml" xmlns:wp14="http://schemas.microsoft.com/office/word/2010/wordprocessingDrawing" xmlns:wp="http://schemas.openxmlformats.org/drawingml/2006/wordprocessingDrawing" xmlns:w10="urn:schemas-microsoft-com:office:word" xmlns:w="http://schemas.openxmlformats.org/wordprocessingml/2006/main" xmlns:w14="http://schemas.microsoft.com/office/word/2010/wordml" xmlns:w15="http://schemas.microsoft.com/office/word/2012/wordml" xmlns:wpg="http://schemas.microsoft.com/office/word/2010/wordprocessingGroup" xmlns:wpi="http://schemas.microsoft.com/office/word/2010/wordprocessingInk" xmlns:wne="http://schemas.microsoft.com/office/word/2006/wordml" xmlns:wps="http://schemas.microsoft.com/office/word/2010/wordprocessingShape" mc:Ignorable="w14 w15 wp14">
+<w:numbering xmlns:wpc="http://schemas.microsoft.com/office/word/2010/wordprocessingCanvas" xmlns:mc="http://schemas.openxmlformats.org/markup-compatibility/2006" xmlns:o="urn:schemas-microsoft-com:office:office" xmlns:r="http://schemas.openxmlformats.org/officeDocument/2006/relationships" xmlns:m="http://schemas.openxmlformats.org/officeDocument/2006/math" xmlns:v="urn:schemas-microsoft-com:vml" xmlns:wp14="http://schemas.microsoft.com/office/word/2010/wordprocessingDrawing" xmlns:wp="http://schemas.openxmlformats.org/drawingml/2006/wordprocessingDrawing" xmlns:w10="urn:schemas-microsoft-com:office:word" xmlns:w="http://schemas.openxmlformats.org/wordprocessingml/2006/main" xmlns:w14="http://schemas.microsoft.com/office/word/2010/wordml" xmlns:wpg="http://schemas.microsoft.com/office/word/2010/wordprocessingGroup" xmlns:wpi="http://schemas.microsoft.com/office/word/2010/wordprocessingInk" xmlns:wne="http://schemas.microsoft.com/office/word/2006/wordml" xmlns:wps="http://schemas.microsoft.com/office/word/2010/wordprocessingShape" mc:Ignorable="w14 wp14">
   <w:abstractNum w:abstractNumId="0">
     <w:nsid w:val="07115789"/>
     <w:multiLevelType w:val="hybridMultilevel"/>
@@ -647,7 +736,7 @@
 </file>
 
 <file path=word/styles.xml><?xml version="1.0" encoding="utf-8"?>
-<w:styles xmlns:mc="http://schemas.openxmlformats.org/markup-compatibility/2006" xmlns:r="http://schemas.openxmlformats.org/officeDocument/2006/relationships" xmlns:w="http://schemas.openxmlformats.org/wordprocessingml/2006/main" xmlns:w14="http://schemas.microsoft.com/office/word/2010/wordml" xmlns:w15="http://schemas.microsoft.com/office/word/2012/wordml" mc:Ignorable="w14 w15">
+<w:styles xmlns:mc="http://schemas.openxmlformats.org/markup-compatibility/2006" xmlns:r="http://schemas.openxmlformats.org/officeDocument/2006/relationships" xmlns:w="http://schemas.openxmlformats.org/wordprocessingml/2006/main" xmlns:w14="http://schemas.microsoft.com/office/word/2010/wordml" mc:Ignorable="w14">
   <w:docDefaults>
     <w:rPrDefault>
       <w:rPr>
@@ -663,378 +752,144 @@
       </w:pPr>
     </w:pPrDefault>
   </w:docDefaults>
-  <w:latentStyles w:defLockedState="0" w:defUIPriority="99" w:defSemiHidden="0" w:defUnhideWhenUsed="0" w:defQFormat="0" w:count="371">
-    <w:lsdException w:name="Normal" w:uiPriority="0" w:qFormat="1"/>
-    <w:lsdException w:name="heading 1" w:uiPriority="9" w:qFormat="1"/>
-    <w:lsdException w:name="heading 2" w:semiHidden="1" w:uiPriority="9" w:unhideWhenUsed="1" w:qFormat="1"/>
-    <w:lsdException w:name="heading 3" w:semiHidden="1" w:uiPriority="9" w:unhideWhenUsed="1" w:qFormat="1"/>
-    <w:lsdException w:name="heading 4" w:semiHidden="1" w:uiPriority="9" w:unhideWhenUsed="1" w:qFormat="1"/>
-    <w:lsdException w:name="heading 5" w:semiHidden="1" w:uiPriority="9" w:unhideWhenUsed="1" w:qFormat="1"/>
-    <w:lsdException w:name="heading 6" w:semiHidden="1" w:uiPriority="9" w:unhideWhenUsed="1" w:qFormat="1"/>
-    <w:lsdException w:name="heading 7" w:semiHidden="1" w:uiPriority="9" w:unhideWhenUsed="1" w:qFormat="1"/>
-    <w:lsdException w:name="heading 8" w:semiHidden="1" w:uiPriority="9" w:unhideWhenUsed="1" w:qFormat="1"/>
-    <w:lsdException w:name="heading 9" w:semiHidden="1" w:uiPriority="9" w:unhideWhenUsed="1" w:qFormat="1"/>
-    <w:lsdException w:name="index 1" w:semiHidden="1" w:unhideWhenUsed="1"/>
-    <w:lsdException w:name="index 2" w:semiHidden="1" w:unhideWhenUsed="1"/>
-    <w:lsdException w:name="index 3" w:semiHidden="1" w:unhideWhenUsed="1"/>
-    <w:lsdException w:name="index 4" w:semiHidden="1" w:unhideWhenUsed="1"/>
-    <w:lsdException w:name="index 5" w:semiHidden="1" w:unhideWhenUsed="1"/>
-    <w:lsdException w:name="index 6" w:semiHidden="1" w:unhideWhenUsed="1"/>
-    <w:lsdException w:name="index 7" w:semiHidden="1" w:unhideWhenUsed="1"/>
-    <w:lsdException w:name="index 8" w:semiHidden="1" w:unhideWhenUsed="1"/>
-    <w:lsdException w:name="index 9" w:semiHidden="1" w:unhideWhenUsed="1"/>
-    <w:lsdException w:name="toc 1" w:semiHidden="1" w:uiPriority="39" w:unhideWhenUsed="1"/>
-    <w:lsdException w:name="toc 2" w:semiHidden="1" w:uiPriority="39" w:unhideWhenUsed="1"/>
-    <w:lsdException w:name="toc 3" w:semiHidden="1" w:uiPriority="39" w:unhideWhenUsed="1"/>
-    <w:lsdException w:name="toc 4" w:semiHidden="1" w:uiPriority="39" w:unhideWhenUsed="1"/>
-    <w:lsdException w:name="toc 5" w:semiHidden="1" w:uiPriority="39" w:unhideWhenUsed="1"/>
-    <w:lsdException w:name="toc 6" w:semiHidden="1" w:uiPriority="39" w:unhideWhenUsed="1"/>
-    <w:lsdException w:name="toc 7" w:semiHidden="1" w:uiPriority="39" w:unhideWhenUsed="1"/>
-    <w:lsdException w:name="toc 8" w:semiHidden="1" w:uiPriority="39" w:unhideWhenUsed="1"/>
-    <w:lsdException w:name="toc 9" w:semiHidden="1" w:uiPriority="39" w:unhideWhenUsed="1"/>
-    <w:lsdException w:name="Normal Indent" w:semiHidden="1" w:unhideWhenUsed="1"/>
-    <w:lsdException w:name="footnote text" w:semiHidden="1" w:unhideWhenUsed="1"/>
-    <w:lsdException w:name="annotation text" w:semiHidden="1" w:unhideWhenUsed="1"/>
-    <w:lsdException w:name="header" w:semiHidden="1" w:unhideWhenUsed="1"/>
-    <w:lsdException w:name="footer" w:semiHidden="1" w:unhideWhenUsed="1"/>
-    <w:lsdException w:name="index heading" w:semiHidden="1" w:unhideWhenUsed="1"/>
-    <w:lsdException w:name="caption" w:semiHidden="1" w:uiPriority="35" w:unhideWhenUsed="1" w:qFormat="1"/>
-    <w:lsdException w:name="table of figures" w:semiHidden="1" w:unhideWhenUsed="1"/>
-    <w:lsdException w:name="envelope address" w:semiHidden="1" w:unhideWhenUsed="1"/>
-    <w:lsdException w:name="envelope return" w:semiHidden="1" w:unhideWhenUsed="1"/>
-    <w:lsdException w:name="footnote reference" w:semiHidden="1" w:unhideWhenUsed="1"/>
-    <w:lsdException w:name="annotation reference" w:semiHidden="1" w:unhideWhenUsed="1"/>
-    <w:lsdException w:name="line number" w:semiHidden="1" w:unhideWhenUsed="1"/>
-    <w:lsdException w:name="page number" w:semiHidden="1" w:unhideWhenUsed="1"/>
-    <w:lsdException w:name="endnote reference" w:semiHidden="1" w:unhideWhenUsed="1"/>
-    <w:lsdException w:name="endnote text" w:semiHidden="1" w:unhideWhenUsed="1"/>
-    <w:lsdException w:name="table of authorities" w:semiHidden="1" w:unhideWhenUsed="1"/>
-    <w:lsdException w:name="macro" w:semiHidden="1" w:unhideWhenUsed="1"/>
-    <w:lsdException w:name="toa heading" w:semiHidden="1" w:unhideWhenUsed="1"/>
-    <w:lsdException w:name="List" w:semiHidden="1" w:unhideWhenUsed="1"/>
-    <w:lsdException w:name="List Bullet" w:semiHidden="1" w:unhideWhenUsed="1"/>
-    <w:lsdException w:name="List Number" w:semiHidden="1" w:unhideWhenUsed="1"/>
-    <w:lsdException w:name="List 2" w:semiHidden="1" w:unhideWhenUsed="1"/>
-    <w:lsdException w:name="List 3" w:semiHidden="1" w:unhideWhenUsed="1"/>
-    <w:lsdException w:name="List 4" w:semiHidden="1" w:unhideWhenUsed="1"/>
-    <w:lsdException w:name="List 5" w:semiHidden="1" w:unhideWhenUsed="1"/>
-    <w:lsdException w:name="List Bullet 2" w:semiHidden="1" w:unhideWhenUsed="1"/>
-    <w:lsdException w:name="List Bullet 3" w:semiHidden="1" w:unhideWhenUsed="1"/>
-    <w:lsdException w:name="List Bullet 4" w:semiHidden="1" w:unhideWhenUsed="1"/>
-    <w:lsdException w:name="List Bullet 5" w:semiHidden="1" w:unhideWhenUsed="1"/>
-    <w:lsdException w:name="List Number 2" w:semiHidden="1" w:unhideWhenUsed="1"/>
-    <w:lsdException w:name="List Number 3" w:semiHidden="1" w:unhideWhenUsed="1"/>
-    <w:lsdException w:name="List Number 4" w:semiHidden="1" w:unhideWhenUsed="1"/>
-    <w:lsdException w:name="List Number 5" w:semiHidden="1" w:unhideWhenUsed="1"/>
-    <w:lsdException w:name="Title" w:uiPriority="10" w:qFormat="1"/>
-    <w:lsdException w:name="Closing" w:semiHidden="1" w:unhideWhenUsed="1"/>
-    <w:lsdException w:name="Signature" w:semiHidden="1" w:unhideWhenUsed="1"/>
-    <w:lsdException w:name="Default Paragraph Font" w:semiHidden="1" w:uiPriority="1" w:unhideWhenUsed="1"/>
-    <w:lsdException w:name="Body Text" w:semiHidden="1" w:unhideWhenUsed="1"/>
-    <w:lsdException w:name="Body Text Indent" w:semiHidden="1" w:unhideWhenUsed="1"/>
-    <w:lsdException w:name="List Continue" w:semiHidden="1" w:unhideWhenUsed="1"/>
-    <w:lsdException w:name="List Continue 2" w:semiHidden="1" w:unhideWhenUsed="1"/>
-    <w:lsdException w:name="List Continue 3" w:semiHidden="1" w:unhideWhenUsed="1"/>
-    <w:lsdException w:name="List Continue 4" w:semiHidden="1" w:unhideWhenUsed="1"/>
-    <w:lsdException w:name="List Continue 5" w:semiHidden="1" w:unhideWhenUsed="1"/>
-    <w:lsdException w:name="Message Header" w:semiHidden="1" w:unhideWhenUsed="1"/>
-    <w:lsdException w:name="Subtitle" w:uiPriority="11" w:qFormat="1"/>
-    <w:lsdException w:name="Salutation" w:semiHidden="1" w:unhideWhenUsed="1"/>
-    <w:lsdException w:name="Date" w:semiHidden="1" w:unhideWhenUsed="1"/>
-    <w:lsdException w:name="Body Text First Indent" w:semiHidden="1" w:unhideWhenUsed="1"/>
-    <w:lsdException w:name="Body Text First Indent 2" w:semiHidden="1" w:unhideWhenUsed="1"/>
-    <w:lsdException w:name="Note Heading" w:semiHidden="1" w:unhideWhenUsed="1"/>
-    <w:lsdException w:name="Body Text 2" w:semiHidden="1" w:unhideWhenUsed="1"/>
-    <w:lsdException w:name="Body Text 3" w:semiHidden="1" w:unhideWhenUsed="1"/>
-    <w:lsdException w:name="Body Text Indent 2" w:semiHidden="1" w:unhideWhenUsed="1"/>
-    <w:lsdException w:name="Body Text Indent 3" w:semiHidden="1" w:unhideWhenUsed="1"/>
-    <w:lsdException w:name="Block Text" w:semiHidden="1" w:unhideWhenUsed="1"/>
-    <w:lsdException w:name="Hyperlink" w:semiHidden="1" w:unhideWhenUsed="1"/>
-    <w:lsdException w:name="FollowedHyperlink" w:semiHidden="1" w:unhideWhenUsed="1"/>
-    <w:lsdException w:name="Strong" w:uiPriority="22" w:qFormat="1"/>
-    <w:lsdException w:name="Emphasis" w:uiPriority="20" w:qFormat="1"/>
-    <w:lsdException w:name="Document Map" w:semiHidden="1" w:unhideWhenUsed="1"/>
-    <w:lsdException w:name="Plain Text" w:semiHidden="1" w:unhideWhenUsed="1"/>
-    <w:lsdException w:name="E-mail Signature" w:semiHidden="1" w:unhideWhenUsed="1"/>
-    <w:lsdException w:name="HTML Top of Form" w:semiHidden="1" w:unhideWhenUsed="1"/>
-    <w:lsdException w:name="HTML Bottom of Form" w:semiHidden="1" w:unhideWhenUsed="1"/>
-    <w:lsdException w:name="Normal (Web)" w:semiHidden="1" w:unhideWhenUsed="1"/>
-    <w:lsdException w:name="HTML Acronym" w:semiHidden="1" w:unhideWhenUsed="1"/>
-    <w:lsdException w:name="HTML Address" w:semiHidden="1" w:unhideWhenUsed="1"/>
-    <w:lsdException w:name="HTML Cite" w:semiHidden="1" w:unhideWhenUsed="1"/>
-    <w:lsdException w:name="HTML Code" w:semiHidden="1" w:unhideWhenUsed="1"/>
-    <w:lsdException w:name="HTML Definition" w:semiHidden="1" w:unhideWhenUsed="1"/>
-    <w:lsdException w:name="HTML Keyboard" w:semiHidden="1" w:unhideWhenUsed="1"/>
-    <w:lsdException w:name="HTML Preformatted" w:semiHidden="1" w:unhideWhenUsed="1"/>
-    <w:lsdException w:name="HTML Sample" w:semiHidden="1" w:unhideWhenUsed="1"/>
-    <w:lsdException w:name="HTML Typewriter" w:semiHidden="1" w:unhideWhenUsed="1"/>
-    <w:lsdException w:name="HTML Variable" w:semiHidden="1" w:unhideWhenUsed="1"/>
-    <w:lsdException w:name="Normal Table" w:semiHidden="1" w:unhideWhenUsed="1"/>
-    <w:lsdException w:name="annotation subject" w:semiHidden="1" w:unhideWhenUsed="1"/>
-    <w:lsdException w:name="No List" w:semiHidden="1" w:unhideWhenUsed="1"/>
-    <w:lsdException w:name="Outline List 1" w:semiHidden="1" w:unhideWhenUsed="1"/>
-    <w:lsdException w:name="Outline List 2" w:semiHidden="1" w:unhideWhenUsed="1"/>
-    <w:lsdException w:name="Outline List 3" w:semiHidden="1" w:unhideWhenUsed="1"/>
-    <w:lsdException w:name="Table Simple 1" w:semiHidden="1" w:unhideWhenUsed="1"/>
-    <w:lsdException w:name="Table Simple 2" w:semiHidden="1" w:unhideWhenUsed="1"/>
-    <w:lsdException w:name="Table Simple 3" w:semiHidden="1" w:unhideWhenUsed="1"/>
-    <w:lsdException w:name="Table Classic 1" w:semiHidden="1" w:unhideWhenUsed="1"/>
-    <w:lsdException w:name="Table Classic 2" w:semiHidden="1" w:unhideWhenUsed="1"/>
-    <w:lsdException w:name="Table Classic 3" w:semiHidden="1" w:unhideWhenUsed="1"/>
-    <w:lsdException w:name="Table Classic 4" w:semiHidden="1" w:unhideWhenUsed="1"/>
-    <w:lsdException w:name="Table Colorful 1" w:semiHidden="1" w:unhideWhenUsed="1"/>
-    <w:lsdException w:name="Table Colorful 2" w:semiHidden="1" w:unhideWhenUsed="1"/>
-    <w:lsdException w:name="Table Colorful 3" w:semiHidden="1" w:unhideWhenUsed="1"/>
-    <w:lsdException w:name="Table Columns 1" w:semiHidden="1" w:unhideWhenUsed="1"/>
-    <w:lsdException w:name="Table Columns 2" w:semiHidden="1" w:unhideWhenUsed="1"/>
-    <w:lsdException w:name="Table Columns 3" w:semiHidden="1" w:unhideWhenUsed="1"/>
-    <w:lsdException w:name="Table Columns 4" w:semiHidden="1" w:unhideWhenUsed="1"/>
-    <w:lsdException w:name="Table Columns 5" w:semiHidden="1" w:unhideWhenUsed="1"/>
-    <w:lsdException w:name="Table Grid 1" w:semiHidden="1" w:unhideWhenUsed="1"/>
-    <w:lsdException w:name="Table Grid 2" w:semiHidden="1" w:unhideWhenUsed="1"/>
-    <w:lsdException w:name="Table Grid 3" w:semiHidden="1" w:unhideWhenUsed="1"/>
-    <w:lsdException w:name="Table Grid 4" w:semiHidden="1" w:unhideWhenUsed="1"/>
-    <w:lsdException w:name="Table Grid 5" w:semiHidden="1" w:unhideWhenUsed="1"/>
-    <w:lsdException w:name="Table Grid 6" w:semiHidden="1" w:unhideWhenUsed="1"/>
-    <w:lsdException w:name="Table Grid 7" w:semiHidden="1" w:unhideWhenUsed="1"/>
-    <w:lsdException w:name="Table Grid 8" w:semiHidden="1" w:unhideWhenUsed="1"/>
-    <w:lsdException w:name="Table List 1" w:semiHidden="1" w:unhideWhenUsed="1"/>
-    <w:lsdException w:name="Table List 2" w:semiHidden="1" w:unhideWhenUsed="1"/>
-    <w:lsdException w:name="Table List 3" w:semiHidden="1" w:unhideWhenUsed="1"/>
-    <w:lsdException w:name="Table List 4" w:semiHidden="1" w:unhideWhenUsed="1"/>
-    <w:lsdException w:name="Table List 5" w:semiHidden="1" w:unhideWhenUsed="1"/>
-    <w:lsdException w:name="Table List 6" w:semiHidden="1" w:unhideWhenUsed="1"/>
-    <w:lsdException w:name="Table List 7" w:semiHidden="1" w:unhideWhenUsed="1"/>
-    <w:lsdException w:name="Table List 8" w:semiHidden="1" w:unhideWhenUsed="1"/>
-    <w:lsdException w:name="Table 3D effects 1" w:semiHidden="1" w:unhideWhenUsed="1"/>
-    <w:lsdException w:name="Table 3D effects 2" w:semiHidden="1" w:unhideWhenUsed="1"/>
-    <w:lsdException w:name="Table 3D effects 3" w:semiHidden="1" w:unhideWhenUsed="1"/>
-    <w:lsdException w:name="Table Contemporary" w:semiHidden="1" w:unhideWhenUsed="1"/>
-    <w:lsdException w:name="Table Elegant" w:semiHidden="1" w:unhideWhenUsed="1"/>
-    <w:lsdException w:name="Table Professional" w:semiHidden="1" w:unhideWhenUsed="1"/>
-    <w:lsdException w:name="Table Subtle 1" w:semiHidden="1" w:unhideWhenUsed="1"/>
-    <w:lsdException w:name="Table Subtle 2" w:semiHidden="1" w:unhideWhenUsed="1"/>
-    <w:lsdException w:name="Table Web 1" w:semiHidden="1" w:unhideWhenUsed="1"/>
-    <w:lsdException w:name="Table Web 2" w:semiHidden="1" w:unhideWhenUsed="1"/>
-    <w:lsdException w:name="Table Web 3" w:semiHidden="1" w:unhideWhenUsed="1"/>
-    <w:lsdException w:name="Balloon Text" w:semiHidden="1" w:unhideWhenUsed="1"/>
-    <w:lsdException w:name="Table Grid" w:uiPriority="59"/>
-    <w:lsdException w:name="Table Theme" w:semiHidden="1" w:unhideWhenUsed="1"/>
-    <w:lsdException w:name="Placeholder Text" w:semiHidden="1"/>
-    <w:lsdException w:name="No Spacing" w:uiPriority="1" w:qFormat="1"/>
-    <w:lsdException w:name="Light Shading" w:uiPriority="60"/>
-    <w:lsdException w:name="Light List" w:uiPriority="61"/>
-    <w:lsdException w:name="Light Grid" w:uiPriority="62"/>
-    <w:lsdException w:name="Medium Shading 1" w:uiPriority="63"/>
-    <w:lsdException w:name="Medium Shading 2" w:uiPriority="64"/>
-    <w:lsdException w:name="Medium List 1" w:uiPriority="65"/>
-    <w:lsdException w:name="Medium List 2" w:uiPriority="66"/>
-    <w:lsdException w:name="Medium Grid 1" w:uiPriority="67"/>
-    <w:lsdException w:name="Medium Grid 2" w:uiPriority="68"/>
-    <w:lsdException w:name="Medium Grid 3" w:uiPriority="69"/>
-    <w:lsdException w:name="Dark List" w:uiPriority="70"/>
-    <w:lsdException w:name="Colorful Shading" w:uiPriority="71"/>
-    <w:lsdException w:name="Colorful List" w:uiPriority="72"/>
-    <w:lsdException w:name="Colorful Grid" w:uiPriority="73"/>
-    <w:lsdException w:name="Light Shading Accent 1" w:uiPriority="60"/>
-    <w:lsdException w:name="Light List Accent 1" w:uiPriority="61"/>
-    <w:lsdException w:name="Light Grid Accent 1" w:uiPriority="62"/>
-    <w:lsdException w:name="Medium Shading 1 Accent 1" w:uiPriority="63"/>
-    <w:lsdException w:name="Medium Shading 2 Accent 1" w:uiPriority="64"/>
-    <w:lsdException w:name="Medium List 1 Accent 1" w:uiPriority="65"/>
-    <w:lsdException w:name="Revision" w:semiHidden="1"/>
-    <w:lsdException w:name="List Paragraph" w:uiPriority="34" w:qFormat="1"/>
-    <w:lsdException w:name="Quote" w:uiPriority="29" w:qFormat="1"/>
-    <w:lsdException w:name="Intense Quote" w:uiPriority="30" w:qFormat="1"/>
-    <w:lsdException w:name="Medium List 2 Accent 1" w:uiPriority="66"/>
-    <w:lsdException w:name="Medium Grid 1 Accent 1" w:uiPriority="67"/>
-    <w:lsdException w:name="Medium Grid 2 Accent 1" w:uiPriority="68"/>
-    <w:lsdException w:name="Medium Grid 3 Accent 1" w:uiPriority="69"/>
-    <w:lsdException w:name="Dark List Accent 1" w:uiPriority="70"/>
-    <w:lsdException w:name="Colorful Shading Accent 1" w:uiPriority="71"/>
-    <w:lsdException w:name="Colorful List Accent 1" w:uiPriority="72"/>
-    <w:lsdException w:name="Colorful Grid Accent 1" w:uiPriority="73"/>
-    <w:lsdException w:name="Light Shading Accent 2" w:uiPriority="60"/>
-    <w:lsdException w:name="Light List Accent 2" w:uiPriority="61"/>
-    <w:lsdException w:name="Light Grid Accent 2" w:uiPriority="62"/>
-    <w:lsdException w:name="Medium Shading 1 Accent 2" w:uiPriority="63"/>
-    <w:lsdException w:name="Medium Shading 2 Accent 2" w:uiPriority="64"/>
-    <w:lsdException w:name="Medium List 1 Accent 2" w:uiPriority="65"/>
-    <w:lsdException w:name="Medium List 2 Accent 2" w:uiPriority="66"/>
-    <w:lsdException w:name="Medium Grid 1 Accent 2" w:uiPriority="67"/>
-    <w:lsdException w:name="Medium Grid 2 Accent 2" w:uiPriority="68"/>
-    <w:lsdException w:name="Medium Grid 3 Accent 2" w:uiPriority="69"/>
-    <w:lsdException w:name="Dark List Accent 2" w:uiPriority="70"/>
-    <w:lsdException w:name="Colorful Shading Accent 2" w:uiPriority="71"/>
-    <w:lsdException w:name="Colorful List Accent 2" w:uiPriority="72"/>
-    <w:lsdException w:name="Colorful Grid Accent 2" w:uiPriority="73"/>
-    <w:lsdException w:name="Light Shading Accent 3" w:uiPriority="60"/>
-    <w:lsdException w:name="Light List Accent 3" w:uiPriority="61"/>
-    <w:lsdException w:name="Light Grid Accent 3" w:uiPriority="62"/>
-    <w:lsdException w:name="Medium Shading 1 Accent 3" w:uiPriority="63"/>
-    <w:lsdException w:name="Medium Shading 2 Accent 3" w:uiPriority="64"/>
-    <w:lsdException w:name="Medium List 1 Accent 3" w:uiPriority="65"/>
-    <w:lsdException w:name="Medium List 2 Accent 3" w:uiPriority="66"/>
-    <w:lsdException w:name="Medium Grid 1 Accent 3" w:uiPriority="67"/>
-    <w:lsdException w:name="Medium Grid 2 Accent 3" w:uiPriority="68"/>
-    <w:lsdException w:name="Medium Grid 3 Accent 3" w:uiPriority="69"/>
-    <w:lsdException w:name="Dark List Accent 3" w:uiPriority="70"/>
-    <w:lsdException w:name="Colorful Shading Accent 3" w:uiPriority="71"/>
-    <w:lsdException w:name="Colorful List Accent 3" w:uiPriority="72"/>
-    <w:lsdException w:name="Colorful Grid Accent 3" w:uiPriority="73"/>
-    <w:lsdException w:name="Light Shading Accent 4" w:uiPriority="60"/>
-    <w:lsdException w:name="Light List Accent 4" w:uiPriority="61"/>
-    <w:lsdException w:name="Light Grid Accent 4" w:uiPriority="62"/>
-    <w:lsdException w:name="Medium Shading 1 Accent 4" w:uiPriority="63"/>
-    <w:lsdException w:name="Medium Shading 2 Accent 4" w:uiPriority="64"/>
-    <w:lsdException w:name="Medium List 1 Accent 4" w:uiPriority="65"/>
-    <w:lsdException w:name="Medium List 2 Accent 4" w:uiPriority="66"/>
-    <w:lsdException w:name="Medium Grid 1 Accent 4" w:uiPriority="67"/>
-    <w:lsdException w:name="Medium Grid 2 Accent 4" w:uiPriority="68"/>
-    <w:lsdException w:name="Medium Grid 3 Accent 4" w:uiPriority="69"/>
-    <w:lsdException w:name="Dark List Accent 4" w:uiPriority="70"/>
-    <w:lsdException w:name="Colorful Shading Accent 4" w:uiPriority="71"/>
-    <w:lsdException w:name="Colorful List Accent 4" w:uiPriority="72"/>
-    <w:lsdException w:name="Colorful Grid Accent 4" w:uiPriority="73"/>
-    <w:lsdException w:name="Light Shading Accent 5" w:uiPriority="60"/>
-    <w:lsdException w:name="Light List Accent 5" w:uiPriority="61"/>
-    <w:lsdException w:name="Light Grid Accent 5" w:uiPriority="62"/>
-    <w:lsdException w:name="Medium Shading 1 Accent 5" w:uiPriority="63"/>
-    <w:lsdException w:name="Medium Shading 2 Accent 5" w:uiPriority="64"/>
-    <w:lsdException w:name="Medium List 1 Accent 5" w:uiPriority="65"/>
-    <w:lsdException w:name="Medium List 2 Accent 5" w:uiPriority="66"/>
-    <w:lsdException w:name="Medium Grid 1 Accent 5" w:uiPriority="67"/>
-    <w:lsdException w:name="Medium Grid 2 Accent 5" w:uiPriority="68"/>
-    <w:lsdException w:name="Medium Grid 3 Accent 5" w:uiPriority="69"/>
-    <w:lsdException w:name="Dark List Accent 5" w:uiPriority="70"/>
-    <w:lsdException w:name="Colorful Shading Accent 5" w:uiPriority="71"/>
-    <w:lsdException w:name="Colorful List Accent 5" w:uiPriority="72"/>
-    <w:lsdException w:name="Colorful Grid Accent 5" w:uiPriority="73"/>
-    <w:lsdException w:name="Light Shading Accent 6" w:uiPriority="60"/>
-    <w:lsdException w:name="Light List Accent 6" w:uiPriority="61"/>
-    <w:lsdException w:name="Light Grid Accent 6" w:uiPriority="62"/>
-    <w:lsdException w:name="Medium Shading 1 Accent 6" w:uiPriority="63"/>
-    <w:lsdException w:name="Medium Shading 2 Accent 6" w:uiPriority="64"/>
-    <w:lsdException w:name="Medium List 1 Accent 6" w:uiPriority="65"/>
-    <w:lsdException w:name="Medium List 2 Accent 6" w:uiPriority="66"/>
-    <w:lsdException w:name="Medium Grid 1 Accent 6" w:uiPriority="67"/>
-    <w:lsdException w:name="Medium Grid 2 Accent 6" w:uiPriority="68"/>
-    <w:lsdException w:name="Medium Grid 3 Accent 6" w:uiPriority="69"/>
-    <w:lsdException w:name="Dark List Accent 6" w:uiPriority="70"/>
-    <w:lsdException w:name="Colorful Shading Accent 6" w:uiPriority="71"/>
-    <w:lsdException w:name="Colorful List Accent 6" w:uiPriority="72"/>
-    <w:lsdException w:name="Colorful Grid Accent 6" w:uiPriority="73"/>
-    <w:lsdException w:name="Subtle Emphasis" w:uiPriority="19" w:qFormat="1"/>
-    <w:lsdException w:name="Intense Emphasis" w:uiPriority="21" w:qFormat="1"/>
-    <w:lsdException w:name="Subtle Reference" w:uiPriority="31" w:qFormat="1"/>
-    <w:lsdException w:name="Intense Reference" w:uiPriority="32" w:qFormat="1"/>
-    <w:lsdException w:name="Book Title" w:uiPriority="33" w:qFormat="1"/>
-    <w:lsdException w:name="Bibliography" w:semiHidden="1" w:uiPriority="37" w:unhideWhenUsed="1"/>
-    <w:lsdException w:name="TOC Heading" w:semiHidden="1" w:uiPriority="39" w:unhideWhenUsed="1" w:qFormat="1"/>
-    <w:lsdException w:name="Plain Table 1" w:uiPriority="41"/>
-    <w:lsdException w:name="Plain Table 2" w:uiPriority="42"/>
-    <w:lsdException w:name="Plain Table 3" w:uiPriority="43"/>
-    <w:lsdException w:name="Plain Table 4" w:uiPriority="44"/>
-    <w:lsdException w:name="Plain Table 5" w:uiPriority="45"/>
-    <w:lsdException w:name="Grid Table Light" w:uiPriority="40"/>
-    <w:lsdException w:name="Grid Table 1 Light" w:uiPriority="46"/>
-    <w:lsdException w:name="Grid Table 2" w:uiPriority="47"/>
-    <w:lsdException w:name="Grid Table 3" w:uiPriority="48"/>
-    <w:lsdException w:name="Grid Table 4" w:uiPriority="49"/>
-    <w:lsdException w:name="Grid Table 5 Dark" w:uiPriority="50"/>
-    <w:lsdException w:name="Grid Table 6 Colorful" w:uiPriority="51"/>
-    <w:lsdException w:name="Grid Table 7 Colorful" w:uiPriority="52"/>
-    <w:lsdException w:name="Grid Table 1 Light Accent 1" w:uiPriority="46"/>
-    <w:lsdException w:name="Grid Table 2 Accent 1" w:uiPriority="47"/>
-    <w:lsdException w:name="Grid Table 3 Accent 1" w:uiPriority="48"/>
-    <w:lsdException w:name="Grid Table 4 Accent 1" w:uiPriority="49"/>
-    <w:lsdException w:name="Grid Table 5 Dark Accent 1" w:uiPriority="50"/>
-    <w:lsdException w:name="Grid Table 6 Colorful Accent 1" w:uiPriority="51"/>
-    <w:lsdException w:name="Grid Table 7 Colorful Accent 1" w:uiPriority="52"/>
-    <w:lsdException w:name="Grid Table 1 Light Accent 2" w:uiPriority="46"/>
-    <w:lsdException w:name="Grid Table 2 Accent 2" w:uiPriority="47"/>
-    <w:lsdException w:name="Grid Table 3 Accent 2" w:uiPriority="48"/>
-    <w:lsdException w:name="Grid Table 4 Accent 2" w:uiPriority="49"/>
-    <w:lsdException w:name="Grid Table 5 Dark Accent 2" w:uiPriority="50"/>
-    <w:lsdException w:name="Grid Table 6 Colorful Accent 2" w:uiPriority="51"/>
-    <w:lsdException w:name="Grid Table 7 Colorful Accent 2" w:uiPriority="52"/>
-    <w:lsdException w:name="Grid Table 1 Light Accent 3" w:uiPriority="46"/>
-    <w:lsdException w:name="Grid Table 2 Accent 3" w:uiPriority="47"/>
-    <w:lsdException w:name="Grid Table 3 Accent 3" w:uiPriority="48"/>
-    <w:lsdException w:name="Grid Table 4 Accent 3" w:uiPriority="49"/>
-    <w:lsdException w:name="Grid Table 5 Dark Accent 3" w:uiPriority="50"/>
-    <w:lsdException w:name="Grid Table 6 Colorful Accent 3" w:uiPriority="51"/>
-    <w:lsdException w:name="Grid Table 7 Colorful Accent 3" w:uiPriority="52"/>
-    <w:lsdException w:name="Grid Table 1 Light Accent 4" w:uiPriority="46"/>
-    <w:lsdException w:name="Grid Table 2 Accent 4" w:uiPriority="47"/>
-    <w:lsdException w:name="Grid Table 3 Accent 4" w:uiPriority="48"/>
-    <w:lsdException w:name="Grid Table 4 Accent 4" w:uiPriority="49"/>
-    <w:lsdException w:name="Grid Table 5 Dark Accent 4" w:uiPriority="50"/>
-    <w:lsdException w:name="Grid Table 6 Colorful Accent 4" w:uiPriority="51"/>
-    <w:lsdException w:name="Grid Table 7 Colorful Accent 4" w:uiPriority="52"/>
-    <w:lsdException w:name="Grid Table 1 Light Accent 5" w:uiPriority="46"/>
-    <w:lsdException w:name="Grid Table 2 Accent 5" w:uiPriority="47"/>
-    <w:lsdException w:name="Grid Table 3 Accent 5" w:uiPriority="48"/>
-    <w:lsdException w:name="Grid Table 4 Accent 5" w:uiPriority="49"/>
-    <w:lsdException w:name="Grid Table 5 Dark Accent 5" w:uiPriority="50"/>
-    <w:lsdException w:name="Grid Table 6 Colorful Accent 5" w:uiPriority="51"/>
-    <w:lsdException w:name="Grid Table 7 Colorful Accent 5" w:uiPriority="52"/>
-    <w:lsdException w:name="Grid Table 1 Light Accent 6" w:uiPriority="46"/>
-    <w:lsdException w:name="Grid Table 2 Accent 6" w:uiPriority="47"/>
-    <w:lsdException w:name="Grid Table 3 Accent 6" w:uiPriority="48"/>
-    <w:lsdException w:name="Grid Table 4 Accent 6" w:uiPriority="49"/>
-    <w:lsdException w:name="Grid Table 5 Dark Accent 6" w:uiPriority="50"/>
-    <w:lsdException w:name="Grid Table 6 Colorful Accent 6" w:uiPriority="51"/>
-    <w:lsdException w:name="Grid Table 7 Colorful Accent 6" w:uiPriority="52"/>
-    <w:lsdException w:name="List Table 1 Light" w:uiPriority="46"/>
-    <w:lsdException w:name="List Table 2" w:uiPriority="47"/>
-    <w:lsdException w:name="List Table 3" w:uiPriority="48"/>
-    <w:lsdException w:name="List Table 4" w:uiPriority="49"/>
-    <w:lsdException w:name="List Table 5 Dark" w:uiPriority="50"/>
-    <w:lsdException w:name="List Table 6 Colorful" w:uiPriority="51"/>
-    <w:lsdException w:name="List Table 7 Colorful" w:uiPriority="52"/>
-    <w:lsdException w:name="List Table 1 Light Accent 1" w:uiPriority="46"/>
-    <w:lsdException w:name="List Table 2 Accent 1" w:uiPriority="47"/>
-    <w:lsdException w:name="List Table 3 Accent 1" w:uiPriority="48"/>
-    <w:lsdException w:name="List Table 4 Accent 1" w:uiPriority="49"/>
-    <w:lsdException w:name="List Table 5 Dark Accent 1" w:uiPriority="50"/>
-    <w:lsdException w:name="List Table 6 Colorful Accent 1" w:uiPriority="51"/>
-    <w:lsdException w:name="List Table 7 Colorful Accent 1" w:uiPriority="52"/>
-    <w:lsdException w:name="List Table 1 Light Accent 2" w:uiPriority="46"/>
-    <w:lsdException w:name="List Table 2 Accent 2" w:uiPriority="47"/>
-    <w:lsdException w:name="List Table 3 Accent 2" w:uiPriority="48"/>
-    <w:lsdException w:name="List Table 4 Accent 2" w:uiPriority="49"/>
-    <w:lsdException w:name="List Table 5 Dark Accent 2" w:uiPriority="50"/>
-    <w:lsdException w:name="List Table 6 Colorful Accent 2" w:uiPriority="51"/>
-    <w:lsdException w:name="List Table 7 Colorful Accent 2" w:uiPriority="52"/>
-    <w:lsdException w:name="List Table 1 Light Accent 3" w:uiPriority="46"/>
-    <w:lsdException w:name="List Table 2 Accent 3" w:uiPriority="47"/>
-    <w:lsdException w:name="List Table 3 Accent 3" w:uiPriority="48"/>
-    <w:lsdException w:name="List Table 4 Accent 3" w:uiPriority="49"/>
-    <w:lsdException w:name="List Table 5 Dark Accent 3" w:uiPriority="50"/>
-    <w:lsdException w:name="List Table 6 Colorful Accent 3" w:uiPriority="51"/>
-    <w:lsdException w:name="List Table 7 Colorful Accent 3" w:uiPriority="52"/>
-    <w:lsdException w:name="List Table 1 Light Accent 4" w:uiPriority="46"/>
-    <w:lsdException w:name="List Table 2 Accent 4" w:uiPriority="47"/>
-    <w:lsdException w:name="List Table 3 Accent 4" w:uiPriority="48"/>
-    <w:lsdException w:name="List Table 4 Accent 4" w:uiPriority="49"/>
-    <w:lsdException w:name="List Table 5 Dark Accent 4" w:uiPriority="50"/>
-    <w:lsdException w:name="List Table 6 Colorful Accent 4" w:uiPriority="51"/>
-    <w:lsdException w:name="List Table 7 Colorful Accent 4" w:uiPriority="52"/>
-    <w:lsdException w:name="List Table 1 Light Accent 5" w:uiPriority="46"/>
-    <w:lsdException w:name="List Table 2 Accent 5" w:uiPriority="47"/>
-    <w:lsdException w:name="List Table 3 Accent 5" w:uiPriority="48"/>
-    <w:lsdException w:name="List Table 4 Accent 5" w:uiPriority="49"/>
-    <w:lsdException w:name="List Table 5 Dark Accent 5" w:uiPriority="50"/>
-    <w:lsdException w:name="List Table 6 Colorful Accent 5" w:uiPriority="51"/>
-    <w:lsdException w:name="List Table 7 Colorful Accent 5" w:uiPriority="52"/>
-    <w:lsdException w:name="List Table 1 Light Accent 6" w:uiPriority="46"/>
-    <w:lsdException w:name="List Table 2 Accent 6" w:uiPriority="47"/>
-    <w:lsdException w:name="List Table 3 Accent 6" w:uiPriority="48"/>
-    <w:lsdException w:name="List Table 4 Accent 6" w:uiPriority="49"/>
-    <w:lsdException w:name="List Table 5 Dark Accent 6" w:uiPriority="50"/>
-    <w:lsdException w:name="List Table 6 Colorful Accent 6" w:uiPriority="51"/>
-    <w:lsdException w:name="List Table 7 Colorful Accent 6" w:uiPriority="52"/>
+  <w:latentStyles w:defLockedState="0" w:defUIPriority="99" w:defSemiHidden="1" w:defUnhideWhenUsed="1" w:defQFormat="0" w:count="267">
+    <w:lsdException w:name="Normal" w:semiHidden="0" w:uiPriority="0" w:unhideWhenUsed="0" w:qFormat="1"/>
+    <w:lsdException w:name="heading 1" w:semiHidden="0" w:uiPriority="9" w:unhideWhenUsed="0" w:qFormat="1"/>
+    <w:lsdException w:name="heading 2" w:uiPriority="9" w:qFormat="1"/>
+    <w:lsdException w:name="heading 3" w:uiPriority="9" w:qFormat="1"/>
+    <w:lsdException w:name="heading 4" w:uiPriority="9" w:qFormat="1"/>
+    <w:lsdException w:name="heading 5" w:uiPriority="9" w:qFormat="1"/>
+    <w:lsdException w:name="heading 6" w:uiPriority="9" w:qFormat="1"/>
+    <w:lsdException w:name="heading 7" w:uiPriority="9" w:qFormat="1"/>
+    <w:lsdException w:name="heading 8" w:uiPriority="9" w:qFormat="1"/>
+    <w:lsdException w:name="heading 9" w:uiPriority="9" w:qFormat="1"/>
+    <w:lsdException w:name="toc 1" w:uiPriority="39"/>
+    <w:lsdException w:name="toc 2" w:uiPriority="39"/>
+    <w:lsdException w:name="toc 3" w:uiPriority="39"/>
+    <w:lsdException w:name="toc 4" w:uiPriority="39"/>
+    <w:lsdException w:name="toc 5" w:uiPriority="39"/>
+    <w:lsdException w:name="toc 6" w:uiPriority="39"/>
+    <w:lsdException w:name="toc 7" w:uiPriority="39"/>
+    <w:lsdException w:name="toc 8" w:uiPriority="39"/>
+    <w:lsdException w:name="toc 9" w:uiPriority="39"/>
+    <w:lsdException w:name="caption" w:uiPriority="35" w:qFormat="1"/>
+    <w:lsdException w:name="Title" w:semiHidden="0" w:uiPriority="10" w:unhideWhenUsed="0" w:qFormat="1"/>
+    <w:lsdException w:name="Default Paragraph Font" w:uiPriority="1"/>
+    <w:lsdException w:name="Subtitle" w:semiHidden="0" w:uiPriority="11" w:unhideWhenUsed="0" w:qFormat="1"/>
+    <w:lsdException w:name="Strong" w:semiHidden="0" w:uiPriority="22" w:unhideWhenUsed="0" w:qFormat="1"/>
+    <w:lsdException w:name="Emphasis" w:semiHidden="0" w:uiPriority="20" w:unhideWhenUsed="0" w:qFormat="1"/>
+    <w:lsdException w:name="Table Grid" w:semiHidden="0" w:uiPriority="59" w:unhideWhenUsed="0"/>
+    <w:lsdException w:name="Placeholder Text" w:unhideWhenUsed="0"/>
+    <w:lsdException w:name="No Spacing" w:semiHidden="0" w:uiPriority="1" w:unhideWhenUsed="0" w:qFormat="1"/>
+    <w:lsdException w:name="Light Shading" w:semiHidden="0" w:uiPriority="60" w:unhideWhenUsed="0"/>
+    <w:lsdException w:name="Light List" w:semiHidden="0" w:uiPriority="61" w:unhideWhenUsed="0"/>
+    <w:lsdException w:name="Light Grid" w:semiHidden="0" w:uiPriority="62" w:unhideWhenUsed="0"/>
+    <w:lsdException w:name="Medium Shading 1" w:semiHidden="0" w:uiPriority="63" w:unhideWhenUsed="0"/>
+    <w:lsdException w:name="Medium Shading 2" w:semiHidden="0" w:uiPriority="64" w:unhideWhenUsed="0"/>
+    <w:lsdException w:name="Medium List 1" w:semiHidden="0" w:uiPriority="65" w:unhideWhenUsed="0"/>
+    <w:lsdException w:name="Medium List 2" w:semiHidden="0" w:uiPriority="66" w:unhideWhenUsed="0"/>
+    <w:lsdException w:name="Medium Grid 1" w:semiHidden="0" w:uiPriority="67" w:unhideWhenUsed="0"/>
+    <w:lsdException w:name="Medium Grid 2" w:semiHidden="0" w:uiPriority="68" w:unhideWhenUsed="0"/>
+    <w:lsdException w:name="Medium Grid 3" w:semiHidden="0" w:uiPriority="69" w:unhideWhenUsed="0"/>
+    <w:lsdException w:name="Dark List" w:semiHidden="0" w:uiPriority="70" w:unhideWhenUsed="0"/>
+    <w:lsdException w:name="Colorful Shading" w:semiHidden="0" w:uiPriority="71" w:unhideWhenUsed="0"/>
+    <w:lsdException w:name="Colorful List" w:semiHidden="0" w:uiPriority="72" w:unhideWhenUsed="0"/>
+    <w:lsdException w:name="Colorful Grid" w:semiHidden="0" w:uiPriority="73" w:unhideWhenUsed="0"/>
+    <w:lsdException w:name="Light Shading Accent 1" w:semiHidden="0" w:uiPriority="60" w:unhideWhenUsed="0"/>
+    <w:lsdException w:name="Light List Accent 1" w:semiHidden="0" w:uiPriority="61" w:unhideWhenUsed="0"/>
+    <w:lsdException w:name="Light Grid Accent 1" w:semiHidden="0" w:uiPriority="62" w:unhideWhenUsed="0"/>
+    <w:lsdException w:name="Medium Shading 1 Accent 1" w:semiHidden="0" w:uiPriority="63" w:unhideWhenUsed="0"/>
+    <w:lsdException w:name="Medium Shading 2 Accent 1" w:semiHidden="0" w:uiPriority="64" w:unhideWhenUsed="0"/>
+    <w:lsdException w:name="Medium List 1 Accent 1" w:semiHidden="0" w:uiPriority="65" w:unhideWhenUsed="0"/>
+    <w:lsdException w:name="Revision" w:unhideWhenUsed="0"/>
+    <w:lsdException w:name="List Paragraph" w:semiHidden="0" w:uiPriority="34" w:unhideWhenUsed="0" w:qFormat="1"/>
+    <w:lsdException w:name="Quote" w:semiHidden="0" w:uiPriority="29" w:unhideWhenUsed="0" w:qFormat="1"/>
+    <w:lsdException w:name="Intense Quote" w:semiHidden="0" w:uiPriority="30" w:unhideWhenUsed="0" w:qFormat="1"/>
+    <w:lsdException w:name="Medium List 2 Accent 1" w:semiHidden="0" w:uiPriority="66" w:unhideWhenUsed="0"/>
+    <w:lsdException w:name="Medium Grid 1 Accent 1" w:semiHidden="0" w:uiPriority="67" w:unhideWhenUsed="0"/>
+    <w:lsdException w:name="Medium Grid 2 Accent 1" w:semiHidden="0" w:uiPriority="68" w:unhideWhenUsed="0"/>
+    <w:lsdException w:name="Medium Grid 3 Accent 1" w:semiHidden="0" w:uiPriority="69" w:unhideWhenUsed="0"/>
+    <w:lsdException w:name="Dark List Accent 1" w:semiHidden="0" w:uiPriority="70" w:unhideWhenUsed="0"/>
+    <w:lsdException w:name="Colorful Shading Accent 1" w:semiHidden="0" w:uiPriority="71" w:unhideWhenUsed="0"/>
+    <w:lsdException w:name="Colorful List Accent 1" w:semiHidden="0" w:uiPriority="72" w:unhideWhenUsed="0"/>
+    <w:lsdException w:name="Colorful Grid Accent 1" w:semiHidden="0" w:uiPriority="73" w:unhideWhenUsed="0"/>
+    <w:lsdException w:name="Light Shading Accent 2" w:semiHidden="0" w:uiPriority="60" w:unhideWhenUsed="0"/>
+    <w:lsdException w:name="Light List Accent 2" w:semiHidden="0" w:uiPriority="61" w:unhideWhenUsed="0"/>
+    <w:lsdException w:name="Light Grid Accent 2" w:semiHidden="0" w:uiPriority="62" w:unhideWhenUsed="0"/>
+    <w:lsdException w:name="Medium Shading 1 Accent 2" w:semiHidden="0" w:uiPriority="63" w:unhideWhenUsed="0"/>
+    <w:lsdException w:name="Medium Shading 2 Accent 2" w:semiHidden="0" w:uiPriority="64" w:unhideWhenUsed="0"/>
+    <w:lsdException w:name="Medium List 1 Accent 2" w:semiHidden="0" w:uiPriority="65" w:unhideWhenUsed="0"/>
+    <w:lsdException w:name="Medium List 2 Accent 2" w:semiHidden="0" w:uiPriority="66" w:unhideWhenUsed="0"/>
+    <w:lsdException w:name="Medium Grid 1 Accent 2" w:semiHidden="0" w:uiPriority="67" w:unhideWhenUsed="0"/>
+    <w:lsdException w:name="Medium Grid 2 Accent 2" w:semiHidden="0" w:uiPriority="68" w:unhideWhenUsed="0"/>
+    <w:lsdException w:name="Medium Grid 3 Accent 2" w:semiHidden="0" w:uiPriority="69" w:unhideWhenUsed="0"/>
+    <w:lsdException w:name="Dark List Accent 2" w:semiHidden="0" w:uiPriority="70" w:unhideWhenUsed="0"/>
+    <w:lsdException w:name="Colorful Shading Accent 2" w:semiHidden="0" w:uiPriority="71" w:unhideWhenUsed="0"/>
+    <w:lsdException w:name="Colorful List Accent 2" w:semiHidden="0" w:uiPriority="72" w:unhideWhenUsed="0"/>
+    <w:lsdException w:name="Colorful Grid Accent 2" w:semiHidden="0" w:uiPriority="73" w:unhideWhenUsed="0"/>
+    <w:lsdException w:name="Light Shading Accent 3" w:semiHidden="0" w:uiPriority="60" w:unhideWhenUsed="0"/>
+    <w:lsdException w:name="Light List Accent 3" w:semiHidden="0" w:uiPriority="61" w:unhideWhenUsed="0"/>
+    <w:lsdException w:name="Light Grid Accent 3" w:semiHidden="0" w:uiPriority="62" w:unhideWhenUsed="0"/>
+    <w:lsdException w:name="Medium Shading 1 Accent 3" w:semiHidden="0" w:uiPriority="63" w:unhideWhenUsed="0"/>
+    <w:lsdException w:name="Medium Shading 2 Accent 3" w:semiHidden="0" w:uiPriority="64" w:unhideWhenUsed="0"/>
+    <w:lsdException w:name="Medium List 1 Accent 3" w:semiHidden="0" w:uiPriority="65" w:unhideWhenUsed="0"/>
+    <w:lsdException w:name="Medium List 2 Accent 3" w:semiHidden="0" w:uiPriority="66" w:unhideWhenUsed="0"/>
+    <w:lsdException w:name="Medium Grid 1 Accent 3" w:semiHidden="0" w:uiPriority="67" w:unhideWhenUsed="0"/>
+    <w:lsdException w:name="Medium Grid 2 Accent 3" w:semiHidden="0" w:uiPriority="68" w:unhideWhenUsed="0"/>
+    <w:lsdException w:name="Medium Grid 3 Accent 3" w:semiHidden="0" w:uiPriority="69" w:unhideWhenUsed="0"/>
+    <w:lsdException w:name="Dark List Accent 3" w:semiHidden="0" w:uiPriority="70" w:unhideWhenUsed="0"/>
+    <w:lsdException w:name="Colorful Shading Accent 3" w:semiHidden="0" w:uiPriority="71" w:unhideWhenUsed="0"/>
+    <w:lsdException w:name="Colorful List Accent 3" w:semiHidden="0" w:uiPriority="72" w:unhideWhenUsed="0"/>
+    <w:lsdException w:name="Colorful Grid Accent 3" w:semiHidden="0" w:uiPriority="73" w:unhideWhenUsed="0"/>
+    <w:lsdException w:name="Light Shading Accent 4" w:semiHidden="0" w:uiPriority="60" w:unhideWhenUsed="0"/>
+    <w:lsdException w:name="Light List Accent 4" w:semiHidden="0" w:uiPriority="61" w:unhideWhenUsed="0"/>
+    <w:lsdException w:name="Light Grid Accent 4" w:semiHidden="0" w:uiPriority="62" w:unhideWhenUsed="0"/>
+    <w:lsdException w:name="Medium Shading 1 Accent 4" w:semiHidden="0" w:uiPriority="63" w:unhideWhenUsed="0"/>
+    <w:lsdException w:name="Medium Shading 2 Accent 4" w:semiHidden="0" w:uiPriority="64" w:unhideWhenUsed="0"/>
+    <w:lsdException w:name="Medium List 1 Accent 4" w:semiHidden="0" w:uiPriority="65" w:unhideWhenUsed="0"/>
+    <w:lsdException w:name="Medium List 2 Accent 4" w:semiHidden="0" w:uiPriority="66" w:unhideWhenUsed="0"/>
+    <w:lsdException w:name="Medium Grid 1 Accent 4" w:semiHidden="0" w:uiPriority="67" w:unhideWhenUsed="0"/>
+    <w:lsdException w:name="Medium Grid 2 Accent 4" w:semiHidden="0" w:uiPriority="68" w:unhideWhenUsed="0"/>
+    <w:lsdException w:name="Medium Grid 3 Accent 4" w:semiHidden="0" w:uiPriority="69" w:unhideWhenUsed="0"/>
+    <w:lsdException w:name="Dark List Accent 4" w:semiHidden="0" w:uiPriority="70" w:unhideWhenUsed="0"/>
+    <w:lsdException w:name="Colorful Shading Accent 4" w:semiHidden="0" w:uiPriority="71" w:unhideWhenUsed="0"/>
+    <w:lsdException w:name="Colorful List Accent 4" w:semiHidden="0" w:uiPriority="72" w:unhideWhenUsed="0"/>
+    <w:lsdException w:name="Colorful Grid Accent 4" w:semiHidden="0" w:uiPriority="73" w:unhideWhenUsed="0"/>
+    <w:lsdException w:name="Light Shading Accent 5" w:semiHidden="0" w:uiPriority="60" w:unhideWhenUsed="0"/>
+    <w:lsdException w:name="Light List Accent 5" w:semiHidden="0" w:uiPriority="61" w:unhideWhenUsed="0"/>
+    <w:lsdException w:name="Light Grid Accent 5" w:semiHidden="0" w:uiPriority="62" w:unhideWhenUsed="0"/>
+    <w:lsdException w:name="Medium Shading 1 Accent 5" w:semiHidden="0" w:uiPriority="63" w:unhideWhenUsed="0"/>
+    <w:lsdException w:name="Medium Shading 2 Accent 5" w:semiHidden="0" w:uiPriority="64" w:unhideWhenUsed="0"/>
+    <w:lsdException w:name="Medium List 1 Accent 5" w:semiHidden="0" w:uiPriority="65" w:unhideWhenUsed="0"/>
+    <w:lsdException w:name="Medium List 2 Accent 5" w:semiHidden="0" w:uiPriority="66" w:unhideWhenUsed="0"/>
+    <w:lsdException w:name="Medium Grid 1 Accent 5" w:semiHidden="0" w:uiPriority="67" w:unhideWhenUsed="0"/>
+    <w:lsdException w:name="Medium Grid 2 Accent 5" w:semiHidden="0" w:uiPriority="68" w:unhideWhenUsed="0"/>
+    <w:lsdException w:name="Medium Grid 3 Accent 5" w:semiHidden="0" w:uiPriority="69" w:unhideWhenUsed="0"/>
+    <w:lsdException w:name="Dark List Accent 5" w:semiHidden="0" w:uiPriority="70" w:unhideWhenUsed="0"/>
+    <w:lsdException w:name="Colorful Shading Accent 5" w:semiHidden="0" w:uiPriority="71" w:unhideWhenUsed="0"/>
+    <w:lsdException w:name="Colorful List Accent 5" w:semiHidden="0" w:uiPriority="72" w:unhideWhenUsed="0"/>
+    <w:lsdException w:name="Colorful Grid Accent 5" w:semiHidden="0" w:uiPriority="73" w:unhideWhenUsed="0"/>
+    <w:lsdException w:name="Light Shading Accent 6" w:semiHidden="0" w:uiPriority="60" w:unhideWhenUsed="0"/>
+    <w:lsdException w:name="Light List Accent 6" w:semiHidden="0" w:uiPriority="61" w:unhideWhenUsed="0"/>
+    <w:lsdException w:name="Light Grid Accent 6" w:semiHidden="0" w:uiPriority="62" w:unhideWhenUsed="0"/>
+    <w:lsdException w:name="Medium Shading 1 Accent 6" w:semiHidden="0" w:uiPriority="63" w:unhideWhenUsed="0"/>
+    <w:lsdException w:name="Medium Shading 2 Accent 6" w:semiHidden="0" w:uiPriority="64" w:unhideWhenUsed="0"/>
+    <w:lsdException w:name="Medium List 1 Accent 6" w:semiHidden="0" w:uiPriority="65" w:unhideWhenUsed="0"/>
+    <w:lsdException w:name="Medium List 2 Accent 6" w:semiHidden="0" w:uiPriority="66" w:unhideWhenUsed="0"/>
+    <w:lsdException w:name="Medium Grid 1 Accent 6" w:semiHidden="0" w:uiPriority="67" w:unhideWhenUsed="0"/>
+    <w:lsdException w:name="Medium Grid 2 Accent 6" w:semiHidden="0" w:uiPriority="68" w:unhideWhenUsed="0"/>
+    <w:lsdException w:name="Medium Grid 3 Accent 6" w:semiHidden="0" w:uiPriority="69" w:unhideWhenUsed="0"/>
+    <w:lsdException w:name="Dark List Accent 6" w:semiHidden="0" w:uiPriority="70" w:unhideWhenUsed="0"/>
+    <w:lsdException w:name="Colorful Shading Accent 6" w:semiHidden="0" w:uiPriority="71" w:unhideWhenUsed="0"/>
+    <w:lsdException w:name="Colorful List Accent 6" w:semiHidden="0" w:uiPriority="72" w:unhideWhenUsed="0"/>
+    <w:lsdException w:name="Colorful Grid Accent 6" w:semiHidden="0" w:uiPriority="73" w:unhideWhenUsed="0"/>
+    <w:lsdException w:name="Subtle Emphasis" w:semiHidden="0" w:uiPriority="19" w:unhideWhenUsed="0" w:qFormat="1"/>
+    <w:lsdException w:name="Intense Emphasis" w:semiHidden="0" w:uiPriority="21" w:unhideWhenUsed="0" w:qFormat="1"/>
+    <w:lsdException w:name="Subtle Reference" w:semiHidden="0" w:uiPriority="31" w:unhideWhenUsed="0" w:qFormat="1"/>
+    <w:lsdException w:name="Intense Reference" w:semiHidden="0" w:uiPriority="32" w:unhideWhenUsed="0" w:qFormat="1"/>
+    <w:lsdException w:name="Book Title" w:semiHidden="0" w:uiPriority="33" w:unhideWhenUsed="0" w:qFormat="1"/>
+    <w:lsdException w:name="Bibliography" w:uiPriority="37"/>
+    <w:lsdException w:name="TOC Heading" w:uiPriority="39" w:qFormat="1"/>
   </w:latentStyles>
   <w:style w:type="paragraph" w:default="1" w:styleId="Standaard">
     <w:name w:val="Normal"/>
@@ -1077,6 +932,267 @@
       <w:ind w:left="720"/>
       <w:contextualSpacing/>
     </w:pPr>
+  </w:style>
+  <w:style w:type="paragraph" w:styleId="Ballontekst">
+    <w:name w:val="Balloon Text"/>
+    <w:basedOn w:val="Standaard"/>
+    <w:link w:val="BallontekstChar"/>
+    <w:uiPriority w:val="99"/>
+    <w:semiHidden/>
+    <w:unhideWhenUsed/>
+    <w:rsid w:val="00CD6752"/>
+    <w:pPr>
+      <w:spacing w:after="0" w:line="240" w:lineRule="auto"/>
+    </w:pPr>
+    <w:rPr>
+      <w:rFonts w:ascii="Tahoma" w:hAnsi="Tahoma" w:cs="Tahoma"/>
+      <w:sz w:val="16"/>
+      <w:szCs w:val="16"/>
+    </w:rPr>
+  </w:style>
+  <w:style w:type="character" w:customStyle="1" w:styleId="BallontekstChar">
+    <w:name w:val="Ballontekst Char"/>
+    <w:basedOn w:val="Standaardalinea-lettertype"/>
+    <w:link w:val="Ballontekst"/>
+    <w:uiPriority w:val="99"/>
+    <w:semiHidden/>
+    <w:rsid w:val="00CD6752"/>
+    <w:rPr>
+      <w:rFonts w:ascii="Tahoma" w:hAnsi="Tahoma" w:cs="Tahoma"/>
+      <w:sz w:val="16"/>
+      <w:szCs w:val="16"/>
+    </w:rPr>
+  </w:style>
+</w:styles>
+</file>
+
+<file path=word/stylesWithEffects.xml><?xml version="1.0" encoding="utf-8"?>
+<w:styles xmlns:wpc="http://schemas.microsoft.com/office/word/2010/wordprocessingCanvas" xmlns:mc="http://schemas.openxmlformats.org/markup-compatibility/2006" xmlns:o="urn:schemas-microsoft-com:office:office" xmlns:r="http://schemas.openxmlformats.org/officeDocument/2006/relationships" xmlns:m="http://schemas.openxmlformats.org/officeDocument/2006/math" xmlns:v="urn:schemas-microsoft-com:vml" xmlns:wp14="http://schemas.microsoft.com/office/word/2010/wordprocessingDrawing" xmlns:wp="http://schemas.openxmlformats.org/drawingml/2006/wordprocessingDrawing" xmlns:w10="urn:schemas-microsoft-com:office:word" xmlns:w="http://schemas.openxmlformats.org/wordprocessingml/2006/main" xmlns:w14="http://schemas.microsoft.com/office/word/2010/wordml" xmlns:wpg="http://schemas.microsoft.com/office/word/2010/wordprocessingGroup" xmlns:wpi="http://schemas.microsoft.com/office/word/2010/wordprocessingInk" xmlns:wne="http://schemas.microsoft.com/office/word/2006/wordml" xmlns:wps="http://schemas.microsoft.com/office/word/2010/wordprocessingShape" mc:Ignorable="w14 wp14">
+  <w:docDefaults>
+    <w:rPrDefault>
+      <w:rPr>
+        <w:rFonts w:asciiTheme="minorHAnsi" w:eastAsiaTheme="minorHAnsi" w:hAnsiTheme="minorHAnsi" w:cstheme="minorBidi"/>
+        <w:sz w:val="22"/>
+        <w:szCs w:val="22"/>
+        <w:lang w:val="nl-NL" w:eastAsia="en-US" w:bidi="ar-SA"/>
+      </w:rPr>
+    </w:rPrDefault>
+    <w:pPrDefault>
+      <w:pPr>
+        <w:spacing w:after="200" w:line="276" w:lineRule="auto"/>
+      </w:pPr>
+    </w:pPrDefault>
+  </w:docDefaults>
+  <w:latentStyles w:defLockedState="0" w:defUIPriority="99" w:defSemiHidden="1" w:defUnhideWhenUsed="1" w:defQFormat="0" w:count="267">
+    <w:lsdException w:name="Normal" w:semiHidden="0" w:uiPriority="0" w:unhideWhenUsed="0" w:qFormat="1"/>
+    <w:lsdException w:name="heading 1" w:semiHidden="0" w:uiPriority="9" w:unhideWhenUsed="0" w:qFormat="1"/>
+    <w:lsdException w:name="heading 2" w:uiPriority="9" w:qFormat="1"/>
+    <w:lsdException w:name="heading 3" w:uiPriority="9" w:qFormat="1"/>
+    <w:lsdException w:name="heading 4" w:uiPriority="9" w:qFormat="1"/>
+    <w:lsdException w:name="heading 5" w:uiPriority="9" w:qFormat="1"/>
+    <w:lsdException w:name="heading 6" w:uiPriority="9" w:qFormat="1"/>
+    <w:lsdException w:name="heading 7" w:uiPriority="9" w:qFormat="1"/>
+    <w:lsdException w:name="heading 8" w:uiPriority="9" w:qFormat="1"/>
+    <w:lsdException w:name="heading 9" w:uiPriority="9" w:qFormat="1"/>
+    <w:lsdException w:name="toc 1" w:uiPriority="39"/>
+    <w:lsdException w:name="toc 2" w:uiPriority="39"/>
+    <w:lsdException w:name="toc 3" w:uiPriority="39"/>
+    <w:lsdException w:name="toc 4" w:uiPriority="39"/>
+    <w:lsdException w:name="toc 5" w:uiPriority="39"/>
+    <w:lsdException w:name="toc 6" w:uiPriority="39"/>
+    <w:lsdException w:name="toc 7" w:uiPriority="39"/>
+    <w:lsdException w:name="toc 8" w:uiPriority="39"/>
+    <w:lsdException w:name="toc 9" w:uiPriority="39"/>
+    <w:lsdException w:name="caption" w:uiPriority="35" w:qFormat="1"/>
+    <w:lsdException w:name="Title" w:semiHidden="0" w:uiPriority="10" w:unhideWhenUsed="0" w:qFormat="1"/>
+    <w:lsdException w:name="Default Paragraph Font" w:uiPriority="1"/>
+    <w:lsdException w:name="Subtitle" w:semiHidden="0" w:uiPriority="11" w:unhideWhenUsed="0" w:qFormat="1"/>
+    <w:lsdException w:name="Strong" w:semiHidden="0" w:uiPriority="22" w:unhideWhenUsed="0" w:qFormat="1"/>
+    <w:lsdException w:name="Emphasis" w:semiHidden="0" w:uiPriority="20" w:unhideWhenUsed="0" w:qFormat="1"/>
+    <w:lsdException w:name="Table Grid" w:semiHidden="0" w:uiPriority="59" w:unhideWhenUsed="0"/>
+    <w:lsdException w:name="Placeholder Text" w:unhideWhenUsed="0"/>
+    <w:lsdException w:name="No Spacing" w:semiHidden="0" w:uiPriority="1" w:unhideWhenUsed="0" w:qFormat="1"/>
+    <w:lsdException w:name="Light Shading" w:semiHidden="0" w:uiPriority="60" w:unhideWhenUsed="0"/>
+    <w:lsdException w:name="Light List" w:semiHidden="0" w:uiPriority="61" w:unhideWhenUsed="0"/>
+    <w:lsdException w:name="Light Grid" w:semiHidden="0" w:uiPriority="62" w:unhideWhenUsed="0"/>
+    <w:lsdException w:name="Medium Shading 1" w:semiHidden="0" w:uiPriority="63" w:unhideWhenUsed="0"/>
+    <w:lsdException w:name="Medium Shading 2" w:semiHidden="0" w:uiPriority="64" w:unhideWhenUsed="0"/>
+    <w:lsdException w:name="Medium List 1" w:semiHidden="0" w:uiPriority="65" w:unhideWhenUsed="0"/>
+    <w:lsdException w:name="Medium List 2" w:semiHidden="0" w:uiPriority="66" w:unhideWhenUsed="0"/>
+    <w:lsdException w:name="Medium Grid 1" w:semiHidden="0" w:uiPriority="67" w:unhideWhenUsed="0"/>
+    <w:lsdException w:name="Medium Grid 2" w:semiHidden="0" w:uiPriority="68" w:unhideWhenUsed="0"/>
+    <w:lsdException w:name="Medium Grid 3" w:semiHidden="0" w:uiPriority="69" w:unhideWhenUsed="0"/>
+    <w:lsdException w:name="Dark List" w:semiHidden="0" w:uiPriority="70" w:unhideWhenUsed="0"/>
+    <w:lsdException w:name="Colorful Shading" w:semiHidden="0" w:uiPriority="71" w:unhideWhenUsed="0"/>
+    <w:lsdException w:name="Colorful List" w:semiHidden="0" w:uiPriority="72" w:unhideWhenUsed="0"/>
+    <w:lsdException w:name="Colorful Grid" w:semiHidden="0" w:uiPriority="73" w:unhideWhenUsed="0"/>
+    <w:lsdException w:name="Light Shading Accent 1" w:semiHidden="0" w:uiPriority="60" w:unhideWhenUsed="0"/>
+    <w:lsdException w:name="Light List Accent 1" w:semiHidden="0" w:uiPriority="61" w:unhideWhenUsed="0"/>
+    <w:lsdException w:name="Light Grid Accent 1" w:semiHidden="0" w:uiPriority="62" w:unhideWhenUsed="0"/>
+    <w:lsdException w:name="Medium Shading 1 Accent 1" w:semiHidden="0" w:uiPriority="63" w:unhideWhenUsed="0"/>
+    <w:lsdException w:name="Medium Shading 2 Accent 1" w:semiHidden="0" w:uiPriority="64" w:unhideWhenUsed="0"/>
+    <w:lsdException w:name="Medium List 1 Accent 1" w:semiHidden="0" w:uiPriority="65" w:unhideWhenUsed="0"/>
+    <w:lsdException w:name="Revision" w:unhideWhenUsed="0"/>
+    <w:lsdException w:name="List Paragraph" w:semiHidden="0" w:uiPriority="34" w:unhideWhenUsed="0" w:qFormat="1"/>
+    <w:lsdException w:name="Quote" w:semiHidden="0" w:uiPriority="29" w:unhideWhenUsed="0" w:qFormat="1"/>
+    <w:lsdException w:name="Intense Quote" w:semiHidden="0" w:uiPriority="30" w:unhideWhenUsed="0" w:qFormat="1"/>
+    <w:lsdException w:name="Medium List 2 Accent 1" w:semiHidden="0" w:uiPriority="66" w:unhideWhenUsed="0"/>
+    <w:lsdException w:name="Medium Grid 1 Accent 1" w:semiHidden="0" w:uiPriority="67" w:unhideWhenUsed="0"/>
+    <w:lsdException w:name="Medium Grid 2 Accent 1" w:semiHidden="0" w:uiPriority="68" w:unhideWhenUsed="0"/>
+    <w:lsdException w:name="Medium Grid 3 Accent 1" w:semiHidden="0" w:uiPriority="69" w:unhideWhenUsed="0"/>
+    <w:lsdException w:name="Dark List Accent 1" w:semiHidden="0" w:uiPriority="70" w:unhideWhenUsed="0"/>
+    <w:lsdException w:name="Colorful Shading Accent 1" w:semiHidden="0" w:uiPriority="71" w:unhideWhenUsed="0"/>
+    <w:lsdException w:name="Colorful List Accent 1" w:semiHidden="0" w:uiPriority="72" w:unhideWhenUsed="0"/>
+    <w:lsdException w:name="Colorful Grid Accent 1" w:semiHidden="0" w:uiPriority="73" w:unhideWhenUsed="0"/>
+    <w:lsdException w:name="Light Shading Accent 2" w:semiHidden="0" w:uiPriority="60" w:unhideWhenUsed="0"/>
+    <w:lsdException w:name="Light List Accent 2" w:semiHidden="0" w:uiPriority="61" w:unhideWhenUsed="0"/>
+    <w:lsdException w:name="Light Grid Accent 2" w:semiHidden="0" w:uiPriority="62" w:unhideWhenUsed="0"/>
+    <w:lsdException w:name="Medium Shading 1 Accent 2" w:semiHidden="0" w:uiPriority="63" w:unhideWhenUsed="0"/>
+    <w:lsdException w:name="Medium Shading 2 Accent 2" w:semiHidden="0" w:uiPriority="64" w:unhideWhenUsed="0"/>
+    <w:lsdException w:name="Medium List 1 Accent 2" w:semiHidden="0" w:uiPriority="65" w:unhideWhenUsed="0"/>
+    <w:lsdException w:name="Medium List 2 Accent 2" w:semiHidden="0" w:uiPriority="66" w:unhideWhenUsed="0"/>
+    <w:lsdException w:name="Medium Grid 1 Accent 2" w:semiHidden="0" w:uiPriority="67" w:unhideWhenUsed="0"/>
+    <w:lsdException w:name="Medium Grid 2 Accent 2" w:semiHidden="0" w:uiPriority="68" w:unhideWhenUsed="0"/>
+    <w:lsdException w:name="Medium Grid 3 Accent 2" w:semiHidden="0" w:uiPriority="69" w:unhideWhenUsed="0"/>
+    <w:lsdException w:name="Dark List Accent 2" w:semiHidden="0" w:uiPriority="70" w:unhideWhenUsed="0"/>
+    <w:lsdException w:name="Colorful Shading Accent 2" w:semiHidden="0" w:uiPriority="71" w:unhideWhenUsed="0"/>
+    <w:lsdException w:name="Colorful List Accent 2" w:semiHidden="0" w:uiPriority="72" w:unhideWhenUsed="0"/>
+    <w:lsdException w:name="Colorful Grid Accent 2" w:semiHidden="0" w:uiPriority="73" w:unhideWhenUsed="0"/>
+    <w:lsdException w:name="Light Shading Accent 3" w:semiHidden="0" w:uiPriority="60" w:unhideWhenUsed="0"/>
+    <w:lsdException w:name="Light List Accent 3" w:semiHidden="0" w:uiPriority="61" w:unhideWhenUsed="0"/>
+    <w:lsdException w:name="Light Grid Accent 3" w:semiHidden="0" w:uiPriority="62" w:unhideWhenUsed="0"/>
+    <w:lsdException w:name="Medium Shading 1 Accent 3" w:semiHidden="0" w:uiPriority="63" w:unhideWhenUsed="0"/>
+    <w:lsdException w:name="Medium Shading 2 Accent 3" w:semiHidden="0" w:uiPriority="64" w:unhideWhenUsed="0"/>
+    <w:lsdException w:name="Medium List 1 Accent 3" w:semiHidden="0" w:uiPriority="65" w:unhideWhenUsed="0"/>
+    <w:lsdException w:name="Medium List 2 Accent 3" w:semiHidden="0" w:uiPriority="66" w:unhideWhenUsed="0"/>
+    <w:lsdException w:name="Medium Grid 1 Accent 3" w:semiHidden="0" w:uiPriority="67" w:unhideWhenUsed="0"/>
+    <w:lsdException w:name="Medium Grid 2 Accent 3" w:semiHidden="0" w:uiPriority="68" w:unhideWhenUsed="0"/>
+    <w:lsdException w:name="Medium Grid 3 Accent 3" w:semiHidden="0" w:uiPriority="69" w:unhideWhenUsed="0"/>
+    <w:lsdException w:name="Dark List Accent 3" w:semiHidden="0" w:uiPriority="70" w:unhideWhenUsed="0"/>
+    <w:lsdException w:name="Colorful Shading Accent 3" w:semiHidden="0" w:uiPriority="71" w:unhideWhenUsed="0"/>
+    <w:lsdException w:name="Colorful List Accent 3" w:semiHidden="0" w:uiPriority="72" w:unhideWhenUsed="0"/>
+    <w:lsdException w:name="Colorful Grid Accent 3" w:semiHidden="0" w:uiPriority="73" w:unhideWhenUsed="0"/>
+    <w:lsdException w:name="Light Shading Accent 4" w:semiHidden="0" w:uiPriority="60" w:unhideWhenUsed="0"/>
+    <w:lsdException w:name="Light List Accent 4" w:semiHidden="0" w:uiPriority="61" w:unhideWhenUsed="0"/>
+    <w:lsdException w:name="Light Grid Accent 4" w:semiHidden="0" w:uiPriority="62" w:unhideWhenUsed="0"/>
+    <w:lsdException w:name="Medium Shading 1 Accent 4" w:semiHidden="0" w:uiPriority="63" w:unhideWhenUsed="0"/>
+    <w:lsdException w:name="Medium Shading 2 Accent 4" w:semiHidden="0" w:uiPriority="64" w:unhideWhenUsed="0"/>
+    <w:lsdException w:name="Medium List 1 Accent 4" w:semiHidden="0" w:uiPriority="65" w:unhideWhenUsed="0"/>
+    <w:lsdException w:name="Medium List 2 Accent 4" w:semiHidden="0" w:uiPriority="66" w:unhideWhenUsed="0"/>
+    <w:lsdException w:name="Medium Grid 1 Accent 4" w:semiHidden="0" w:uiPriority="67" w:unhideWhenUsed="0"/>
+    <w:lsdException w:name="Medium Grid 2 Accent 4" w:semiHidden="0" w:uiPriority="68" w:unhideWhenUsed="0"/>
+    <w:lsdException w:name="Medium Grid 3 Accent 4" w:semiHidden="0" w:uiPriority="69" w:unhideWhenUsed="0"/>
+    <w:lsdException w:name="Dark List Accent 4" w:semiHidden="0" w:uiPriority="70" w:unhideWhenUsed="0"/>
+    <w:lsdException w:name="Colorful Shading Accent 4" w:semiHidden="0" w:uiPriority="71" w:unhideWhenUsed="0"/>
+    <w:lsdException w:name="Colorful List Accent 4" w:semiHidden="0" w:uiPriority="72" w:unhideWhenUsed="0"/>
+    <w:lsdException w:name="Colorful Grid Accent 4" w:semiHidden="0" w:uiPriority="73" w:unhideWhenUsed="0"/>
+    <w:lsdException w:name="Light Shading Accent 5" w:semiHidden="0" w:uiPriority="60" w:unhideWhenUsed="0"/>
+    <w:lsdException w:name="Light List Accent 5" w:semiHidden="0" w:uiPriority="61" w:unhideWhenUsed="0"/>
+    <w:lsdException w:name="Light Grid Accent 5" w:semiHidden="0" w:uiPriority="62" w:unhideWhenUsed="0"/>
+    <w:lsdException w:name="Medium Shading 1 Accent 5" w:semiHidden="0" w:uiPriority="63" w:unhideWhenUsed="0"/>
+    <w:lsdException w:name="Medium Shading 2 Accent 5" w:semiHidden="0" w:uiPriority="64" w:unhideWhenUsed="0"/>
+    <w:lsdException w:name="Medium List 1 Accent 5" w:semiHidden="0" w:uiPriority="65" w:unhideWhenUsed="0"/>
+    <w:lsdException w:name="Medium List 2 Accent 5" w:semiHidden="0" w:uiPriority="66" w:unhideWhenUsed="0"/>
+    <w:lsdException w:name="Medium Grid 1 Accent 5" w:semiHidden="0" w:uiPriority="67" w:unhideWhenUsed="0"/>
+    <w:lsdException w:name="Medium Grid 2 Accent 5" w:semiHidden="0" w:uiPriority="68" w:unhideWhenUsed="0"/>
+    <w:lsdException w:name="Medium Grid 3 Accent 5" w:semiHidden="0" w:uiPriority="69" w:unhideWhenUsed="0"/>
+    <w:lsdException w:name="Dark List Accent 5" w:semiHidden="0" w:uiPriority="70" w:unhideWhenUsed="0"/>
+    <w:lsdException w:name="Colorful Shading Accent 5" w:semiHidden="0" w:uiPriority="71" w:unhideWhenUsed="0"/>
+    <w:lsdException w:name="Colorful List Accent 5" w:semiHidden="0" w:uiPriority="72" w:unhideWhenUsed="0"/>
+    <w:lsdException w:name="Colorful Grid Accent 5" w:semiHidden="0" w:uiPriority="73" w:unhideWhenUsed="0"/>
+    <w:lsdException w:name="Light Shading Accent 6" w:semiHidden="0" w:uiPriority="60" w:unhideWhenUsed="0"/>
+    <w:lsdException w:name="Light List Accent 6" w:semiHidden="0" w:uiPriority="61" w:unhideWhenUsed="0"/>
+    <w:lsdException w:name="Light Grid Accent 6" w:semiHidden="0" w:uiPriority="62" w:unhideWhenUsed="0"/>
+    <w:lsdException w:name="Medium Shading 1 Accent 6" w:semiHidden="0" w:uiPriority="63" w:unhideWhenUsed="0"/>
+    <w:lsdException w:name="Medium Shading 2 Accent 6" w:semiHidden="0" w:uiPriority="64" w:unhideWhenUsed="0"/>
+    <w:lsdException w:name="Medium List 1 Accent 6" w:semiHidden="0" w:uiPriority="65" w:unhideWhenUsed="0"/>
+    <w:lsdException w:name="Medium List 2 Accent 6" w:semiHidden="0" w:uiPriority="66" w:unhideWhenUsed="0"/>
+    <w:lsdException w:name="Medium Grid 1 Accent 6" w:semiHidden="0" w:uiPriority="67" w:unhideWhenUsed="0"/>
+    <w:lsdException w:name="Medium Grid 2 Accent 6" w:semiHidden="0" w:uiPriority="68" w:unhideWhenUsed="0"/>
+    <w:lsdException w:name="Medium Grid 3 Accent 6" w:semiHidden="0" w:uiPriority="69" w:unhideWhenUsed="0"/>
+    <w:lsdException w:name="Dark List Accent 6" w:semiHidden="0" w:uiPriority="70" w:unhideWhenUsed="0"/>
+    <w:lsdException w:name="Colorful Shading Accent 6" w:semiHidden="0" w:uiPriority="71" w:unhideWhenUsed="0"/>
+    <w:lsdException w:name="Colorful List Accent 6" w:semiHidden="0" w:uiPriority="72" w:unhideWhenUsed="0"/>
+    <w:lsdException w:name="Colorful Grid Accent 6" w:semiHidden="0" w:uiPriority="73" w:unhideWhenUsed="0"/>
+    <w:lsdException w:name="Subtle Emphasis" w:semiHidden="0" w:uiPriority="19" w:unhideWhenUsed="0" w:qFormat="1"/>
+    <w:lsdException w:name="Intense Emphasis" w:semiHidden="0" w:uiPriority="21" w:unhideWhenUsed="0" w:qFormat="1"/>
+    <w:lsdException w:name="Subtle Reference" w:semiHidden="0" w:uiPriority="31" w:unhideWhenUsed="0" w:qFormat="1"/>
+    <w:lsdException w:name="Intense Reference" w:semiHidden="0" w:uiPriority="32" w:unhideWhenUsed="0" w:qFormat="1"/>
+    <w:lsdException w:name="Book Title" w:semiHidden="0" w:uiPriority="33" w:unhideWhenUsed="0" w:qFormat="1"/>
+    <w:lsdException w:name="Bibliography" w:uiPriority="37"/>
+    <w:lsdException w:name="TOC Heading" w:uiPriority="39" w:qFormat="1"/>
+  </w:latentStyles>
+  <w:style w:type="paragraph" w:default="1" w:styleId="Standaard">
+    <w:name w:val="Normal"/>
+    <w:qFormat/>
+  </w:style>
+  <w:style w:type="character" w:default="1" w:styleId="Standaardalinea-lettertype">
+    <w:name w:val="Default Paragraph Font"/>
+    <w:uiPriority w:val="1"/>
+    <w:semiHidden/>
+    <w:unhideWhenUsed/>
+  </w:style>
+  <w:style w:type="table" w:default="1" w:styleId="Standaardtabel">
+    <w:name w:val="Normal Table"/>
+    <w:uiPriority w:val="99"/>
+    <w:semiHidden/>
+    <w:unhideWhenUsed/>
+    <w:tblPr>
+      <w:tblInd w:w="0" w:type="dxa"/>
+      <w:tblCellMar>
+        <w:top w:w="0" w:type="dxa"/>
+        <w:left w:w="108" w:type="dxa"/>
+        <w:bottom w:w="0" w:type="dxa"/>
+        <w:right w:w="108" w:type="dxa"/>
+      </w:tblCellMar>
+    </w:tblPr>
+  </w:style>
+  <w:style w:type="numbering" w:default="1" w:styleId="Geenlijst">
+    <w:name w:val="No List"/>
+    <w:uiPriority w:val="99"/>
+    <w:semiHidden/>
+    <w:unhideWhenUsed/>
+  </w:style>
+  <w:style w:type="paragraph" w:styleId="Lijstalinea">
+    <w:name w:val="List Paragraph"/>
+    <w:basedOn w:val="Standaard"/>
+    <w:uiPriority w:val="34"/>
+    <w:qFormat/>
+    <w:rsid w:val="00C241E2"/>
+    <w:pPr>
+      <w:ind w:left="720"/>
+      <w:contextualSpacing/>
+    </w:pPr>
+  </w:style>
+  <w:style w:type="paragraph" w:styleId="Ballontekst">
+    <w:name w:val="Balloon Text"/>
+    <w:basedOn w:val="Standaard"/>
+    <w:link w:val="BallontekstChar"/>
+    <w:uiPriority w:val="99"/>
+    <w:semiHidden/>
+    <w:unhideWhenUsed/>
+    <w:rsid w:val="00CD6752"/>
+    <w:pPr>
+      <w:spacing w:after="0" w:line="240" w:lineRule="auto"/>
+    </w:pPr>
+    <w:rPr>
+      <w:rFonts w:ascii="Tahoma" w:hAnsi="Tahoma" w:cs="Tahoma"/>
+      <w:sz w:val="16"/>
+      <w:szCs w:val="16"/>
+    </w:rPr>
+  </w:style>
+  <w:style w:type="character" w:customStyle="1" w:styleId="BallontekstChar">
+    <w:name w:val="Ballontekst Char"/>
+    <w:basedOn w:val="Standaardalinea-lettertype"/>
+    <w:link w:val="Ballontekst"/>
+    <w:uiPriority w:val="99"/>
+    <w:semiHidden/>
+    <w:rsid w:val="00CD6752"/>
+    <w:rPr>
+      <w:rFonts w:ascii="Tahoma" w:hAnsi="Tahoma" w:cs="Tahoma"/>
+      <w:sz w:val="16"/>
+      <w:szCs w:val="16"/>
+    </w:rPr>
   </w:style>
 </w:styles>
 </file>
@@ -1364,4 +1480,16 @@
   <a:objectDefaults/>
   <a:extraClrSchemeLst/>
 </a:theme>
+</file>
+
+<file path=customXml/item1.xml><?xml version="1.0" encoding="utf-8"?>
+<b:Sources xmlns:b="http://schemas.openxmlformats.org/officeDocument/2006/bibliography" xmlns="http://schemas.openxmlformats.org/officeDocument/2006/bibliography" SelectedStyle="\APA.XSL" StyleName="APA"/>
+</file>
+
+<file path=customXml/itemProps1.xml><?xml version="1.0" encoding="utf-8"?>
+<ds:datastoreItem xmlns:ds="http://schemas.openxmlformats.org/officeDocument/2006/customXml" ds:itemID="{03731780-A242-4866-90C1-6BF1C5B088D9}">
+  <ds:schemaRefs>
+    <ds:schemaRef ds:uri="http://schemas.openxmlformats.org/officeDocument/2006/bibliography"/>
+  </ds:schemaRefs>
+</ds:datastoreItem>
 </file>
</xml_diff>